<commit_message>
am lucrat la documentatie
</commit_message>
<xml_diff>
--- a/Documentatie_Magazin.docx
+++ b/Documentatie_Magazin.docx
@@ -1,6 +1,6 @@
 
 <file path=word/document.xml><?xml version="1.0" encoding="utf-8"?>
-<w:document xmlns:wpc="http://schemas.microsoft.com/office/word/2010/wordprocessingCanvas" xmlns:mc="http://schemas.openxmlformats.org/markup-compatibility/2006" xmlns:o="urn:schemas-microsoft-com:office:office" xmlns:r="http://schemas.openxmlformats.org/officeDocument/2006/relationships" xmlns:m="http://schemas.openxmlformats.org/officeDocument/2006/math" xmlns:v="urn:schemas-microsoft-com:vml" xmlns:wp14="http://schemas.microsoft.com/office/word/2010/wordprocessingDrawing" xmlns:wp="http://schemas.openxmlformats.org/drawingml/2006/wordprocessingDrawing" xmlns:w10="urn:schemas-microsoft-com:office:word" xmlns:w="http://schemas.openxmlformats.org/wordprocessingml/2006/main" xmlns:w14="http://schemas.microsoft.com/office/word/2010/wordml" xmlns:wpg="http://schemas.microsoft.com/office/word/2010/wordprocessingGroup" xmlns:wpi="http://schemas.microsoft.com/office/word/2010/wordprocessingInk" xmlns:wne="http://schemas.microsoft.com/office/word/2006/wordml" xmlns:wps="http://schemas.microsoft.com/office/word/2010/wordprocessingShape" mc:Ignorable="w14 wp14">
+<w:document xmlns:ve="http://schemas.openxmlformats.org/markup-compatibility/2006" xmlns:o="urn:schemas-microsoft-com:office:office" xmlns:r="http://schemas.openxmlformats.org/officeDocument/2006/relationships" xmlns:m="http://schemas.openxmlformats.org/officeDocument/2006/math" xmlns:v="urn:schemas-microsoft-com:vml" xmlns:wp="http://schemas.openxmlformats.org/drawingml/2006/wordprocessingDrawing" xmlns:w10="urn:schemas-microsoft-com:office:word" xmlns:w="http://schemas.openxmlformats.org/wordprocessingml/2006/main" xmlns:wne="http://schemas.microsoft.com/office/word/2006/wordml">
   <w:body>
     <w:p>
       <w:pPr>
@@ -67,23 +67,7 @@
           <w:color w:val="365F91" w:themeColor="accent1" w:themeShade="BF"/>
           <w:lang w:val="ro-RO"/>
         </w:rPr>
-        <w:t>Document de analiza</w:t>
-      </w:r>
-      <w:r>
-        <w:rPr>
-          <w:rFonts w:ascii="Times New Roman" w:hAnsi="Times New Roman"/>
-          <w:color w:val="365F91" w:themeColor="accent1" w:themeShade="BF"/>
-          <w:lang w:val="ro-RO"/>
-        </w:rPr>
-        <w:t xml:space="preserve"> </w:t>
-      </w:r>
-      <w:r>
-        <w:rPr>
-          <w:rFonts w:ascii="Times New Roman" w:hAnsi="Times New Roman"/>
-          <w:color w:val="365F91" w:themeColor="accent1" w:themeShade="BF"/>
-          <w:lang w:val="ro-RO"/>
-        </w:rPr>
-        <w:t>si design</w:t>
+        <w:t>Document de analizasi design</w:t>
       </w:r>
     </w:p>
     <w:p>
@@ -145,23 +129,7 @@
           <w:color w:val="365F91" w:themeColor="accent1" w:themeShade="BF"/>
           <w:lang w:val="ro-RO"/>
         </w:rPr>
-        <w:t>Numar</w:t>
-      </w:r>
-      <w:r>
-        <w:rPr>
-          <w:rFonts w:ascii="Times New Roman" w:hAnsi="Times New Roman"/>
-          <w:color w:val="365F91" w:themeColor="accent1" w:themeShade="BF"/>
-          <w:lang w:val="ro-RO"/>
-        </w:rPr>
-        <w:t xml:space="preserve"> </w:t>
-      </w:r>
-      <w:r>
-        <w:rPr>
-          <w:rFonts w:ascii="Times New Roman" w:hAnsi="Times New Roman"/>
-          <w:color w:val="365F91" w:themeColor="accent1" w:themeShade="BF"/>
-          <w:lang w:val="ro-RO"/>
-        </w:rPr>
-        <w:t>echipa:</w:t>
+        <w:t>Numarechipa:</w:t>
       </w:r>
       <w:r>
         <w:rPr>
@@ -1868,21 +1836,7 @@
           <w:rFonts w:ascii="Times New Roman" w:hAnsi="Times New Roman" w:cs="Times New Roman"/>
           <w:lang w:val="ro-RO"/>
         </w:rPr>
-        <w:t>Specificatia</w:t>
-      </w:r>
-      <w:r>
-        <w:rPr>
-          <w:rFonts w:ascii="Times New Roman" w:hAnsi="Times New Roman" w:cs="Times New Roman"/>
-          <w:lang w:val="ro-RO"/>
-        </w:rPr>
-        <w:t xml:space="preserve"> </w:t>
-      </w:r>
-      <w:r>
-        <w:rPr>
-          <w:rFonts w:ascii="Times New Roman" w:hAnsi="Times New Roman" w:cs="Times New Roman"/>
-          <w:lang w:val="ro-RO"/>
-        </w:rPr>
-        <w:t>proiectului</w:t>
+        <w:t>Specificatiaproiectului</w:t>
       </w:r>
       <w:bookmarkEnd w:id="0"/>
     </w:p>
@@ -2007,13 +1961,6 @@
           <w:lang w:val="ro-RO"/>
         </w:rPr>
         <w:t>Diagrama</w:t>
-      </w:r>
-      <w:r>
-        <w:rPr>
-          <w:rFonts w:ascii="Times New Roman" w:hAnsi="Times New Roman" w:cs="Times New Roman"/>
-          <w:lang w:val="ro-RO"/>
-        </w:rPr>
-        <w:t xml:space="preserve"> </w:t>
       </w:r>
       <w:r>
         <w:rPr>
@@ -2053,7 +2000,7 @@
           <w:szCs w:val="20"/>
         </w:rPr>
         <w:drawing>
-          <wp:inline distT="0" distB="0" distL="0" distR="0" wp14:anchorId="73AEB4B4" wp14:editId="1057476B">
+          <wp:inline distT="0" distB="0" distL="0" distR="0">
             <wp:extent cx="5943600" cy="3131820"/>
             <wp:effectExtent l="19050" t="0" r="0" b="0"/>
             <wp:docPr id="1" name="Picture 0" descr="DomainModel.jpg"/>
@@ -2068,7 +2015,7 @@
                     <pic:cNvPicPr/>
                   </pic:nvPicPr>
                   <pic:blipFill>
-                    <a:blip r:embed="rId9"/>
+                    <a:blip r:embed="rId8"/>
                     <a:stretch>
                       <a:fillRect/>
                     </a:stretch>
@@ -2150,6 +2097,8 @@
     <w:p>
       <w:pPr>
         <w:rPr>
+          <w:sz w:val="24"/>
+          <w:szCs w:val="24"/>
           <w:lang w:val="ro-RO"/>
         </w:rPr>
       </w:pPr>
@@ -2160,7 +2109,7 @@
         <w:rPr>
           <w:rFonts w:ascii="Times New Roman" w:hAnsi="Times New Roman" w:cs="Times New Roman"/>
           <w:i/>
-          <w:color w:val="FF0000"/>
+          <w:color w:val="000000" w:themeColor="text1"/>
           <w:sz w:val="20"/>
           <w:szCs w:val="20"/>
           <w:lang w:val="ro-RO"/>
@@ -2170,41 +2119,24 @@
         <w:rPr>
           <w:rFonts w:ascii="Times New Roman" w:hAnsi="Times New Roman" w:cs="Times New Roman"/>
           <w:i/>
-          <w:color w:val="FF0000"/>
+          <w:color w:val="000000" w:themeColor="text1"/>
+          <w:sz w:val="24"/>
+          <w:szCs w:val="24"/>
+          <w:lang w:val="ro-RO"/>
+        </w:rPr>
+        <w:t>Principalii utilizatori ai aplicatiei create sunt : admin si client. Admin-ul are dreptul de a adauga/modifica/sterge un produs, de a se inregistra in baza de date, de a vizualiza toti ceilalti utilizatori si toate produsele. Clientul se poate inregistra in baza de date , poate vizualiza produsele, poate selecta un produs si il poate adauga in cosul sau de cumparaturi si poate finzaliza o comanda</w:t>
+      </w:r>
+      <w:r>
+        <w:rPr>
+          <w:rFonts w:ascii="Times New Roman" w:hAnsi="Times New Roman" w:cs="Times New Roman"/>
+          <w:i/>
+          <w:color w:val="000000" w:themeColor="text1"/>
           <w:sz w:val="20"/>
           <w:szCs w:val="20"/>
           <w:lang w:val="ro-RO"/>
         </w:rPr>
-        <w:t>&lt; Se vascrie o mica introducere./&gt;</w:t>
-      </w:r>
-    </w:p>
-    <w:p>
-      <w:pPr>
-        <w:rPr>
-          <w:lang w:val="ro-RO"/>
-        </w:rPr>
-      </w:pPr>
-    </w:p>
-    <w:p>
-      <w:pPr>
-        <w:rPr>
-          <w:lang w:val="ro-RO"/>
-        </w:rPr>
-      </w:pPr>
-    </w:p>
-    <w:p>
-      <w:pPr>
-        <w:rPr>
-          <w:lang w:val="ro-RO"/>
-        </w:rPr>
-      </w:pPr>
-    </w:p>
-    <w:p>
-      <w:pPr>
-        <w:rPr>
-          <w:lang w:val="ro-RO"/>
-        </w:rPr>
-      </w:pPr>
+        <w:t>.</w:t>
+      </w:r>
     </w:p>
     <w:p>
       <w:pPr>
@@ -2231,32 +2163,11 @@
     <w:p>
       <w:pPr>
         <w:rPr>
-          <w:lang w:val="ro-RO"/>
-        </w:rPr>
-      </w:pPr>
-    </w:p>
-    <w:p>
-      <w:pPr>
-        <w:rPr>
-          <w:rFonts w:ascii="Times New Roman" w:hAnsi="Times New Roman" w:cs="Times New Roman"/>
-          <w:i/>
-          <w:color w:val="FF0000"/>
-          <w:sz w:val="20"/>
-          <w:szCs w:val="20"/>
-          <w:lang w:val="ro-RO"/>
-        </w:rPr>
-      </w:pPr>
-      <w:r>
-        <w:rPr>
-          <w:rFonts w:ascii="Times New Roman" w:hAnsi="Times New Roman" w:cs="Times New Roman"/>
-          <w:i/>
-          <w:color w:val="FF0000"/>
-          <w:sz w:val="20"/>
-          <w:szCs w:val="20"/>
-          <w:lang w:val="ro-RO"/>
-        </w:rPr>
-        <w:t>&lt;Aici se vorprezenta 3-4 use-case-urimaiimportante din applicatiedupaurmatorul model</w:t>
-      </w:r>
+          <w:sz w:val="24"/>
+          <w:szCs w:val="24"/>
+          <w:lang w:val="ro-RO"/>
+        </w:rPr>
+      </w:pPr>
     </w:p>
     <w:p>
       <w:pPr>
@@ -2265,49 +2176,35 @@
         <w:jc w:val="both"/>
         <w:rPr>
           <w:rFonts w:ascii="Times New Roman" w:hAnsi="Times New Roman" w:cs="Times New Roman"/>
+          <w:i/>
+          <w:color w:val="000000" w:themeColor="text1"/>
+          <w:sz w:val="24"/>
+          <w:szCs w:val="24"/>
+          <w:lang w:val="ro-RO"/>
+        </w:rPr>
+      </w:pPr>
+      <w:r>
+        <w:rPr>
+          <w:rFonts w:ascii="Times New Roman" w:hAnsi="Times New Roman" w:cs="Times New Roman"/>
           <w:b/>
           <w:i/>
-          <w:color w:val="FF0000"/>
-          <w:sz w:val="20"/>
-          <w:szCs w:val="20"/>
-          <w:lang w:val="ro-RO"/>
-        </w:rPr>
-      </w:pPr>
-      <w:r>
-        <w:rPr>
-          <w:rFonts w:ascii="Times New Roman" w:hAnsi="Times New Roman" w:cs="Times New Roman"/>
-          <w:b/>
-          <w:i/>
-          <w:color w:val="FF0000"/>
-          <w:sz w:val="20"/>
-          <w:szCs w:val="20"/>
-          <w:lang w:val="ro-RO"/>
-        </w:rPr>
-        <w:t>Nume</w:t>
-      </w:r>
-      <w:r>
-        <w:rPr>
-          <w:rFonts w:ascii="Times New Roman" w:hAnsi="Times New Roman" w:cs="Times New Roman"/>
-          <w:b/>
-          <w:i/>
-          <w:color w:val="FF0000"/>
-          <w:sz w:val="20"/>
-          <w:szCs w:val="20"/>
-          <w:lang w:val="ro-RO"/>
-        </w:rPr>
-        <w:t>Use case: &lt;Nume use-case&gt;</w:t>
-      </w:r>
-      <w:r>
-        <w:rPr>
-          <w:rFonts w:ascii="Times New Roman" w:hAnsi="Times New Roman" w:cs="Times New Roman"/>
-          <w:b/>
-          <w:i/>
-          <w:color w:val="FF0000"/>
-          <w:sz w:val="20"/>
-          <w:szCs w:val="20"/>
-          <w:lang w:val="ro-RO"/>
-        </w:rPr>
-        <w:t>.</w:t>
+          <w:color w:val="000000" w:themeColor="text1"/>
+          <w:sz w:val="24"/>
+          <w:szCs w:val="24"/>
+          <w:lang w:val="ro-RO"/>
+        </w:rPr>
+        <w:t>NumeUse case</w:t>
+      </w:r>
+      <w:r>
+        <w:rPr>
+          <w:rFonts w:ascii="Times New Roman" w:hAnsi="Times New Roman" w:cs="Times New Roman"/>
+          <w:i/>
+          <w:color w:val="000000" w:themeColor="text1"/>
+          <w:sz w:val="24"/>
+          <w:szCs w:val="24"/>
+          <w:lang w:val="ro-RO"/>
+        </w:rPr>
+        <w:t>:Adaugare unui nou produs.</w:t>
       </w:r>
     </w:p>
     <w:p>
@@ -2317,11 +2214,48 @@
         <w:jc w:val="both"/>
         <w:rPr>
           <w:rFonts w:ascii="Times New Roman" w:hAnsi="Times New Roman" w:cs="Times New Roman"/>
+          <w:i/>
+          <w:color w:val="000000" w:themeColor="text1"/>
+          <w:sz w:val="24"/>
+          <w:szCs w:val="24"/>
+          <w:lang w:val="ro-RO"/>
+        </w:rPr>
+      </w:pPr>
+      <w:r>
+        <w:rPr>
+          <w:rFonts w:ascii="Times New Roman" w:hAnsi="Times New Roman" w:cs="Times New Roman"/>
           <w:b/>
           <w:i/>
-          <w:color w:val="FF0000"/>
-          <w:sz w:val="20"/>
-          <w:szCs w:val="20"/>
+          <w:color w:val="000000" w:themeColor="text1"/>
+          <w:sz w:val="24"/>
+          <w:szCs w:val="24"/>
+          <w:lang w:val="ro-RO"/>
+        </w:rPr>
+        <w:t>Actor principal</w:t>
+      </w:r>
+      <w:r>
+        <w:rPr>
+          <w:rFonts w:ascii="Times New Roman" w:hAnsi="Times New Roman" w:cs="Times New Roman"/>
+          <w:i/>
+          <w:color w:val="000000" w:themeColor="text1"/>
+          <w:sz w:val="24"/>
+          <w:szCs w:val="24"/>
+          <w:lang w:val="ro-RO"/>
+        </w:rPr>
+        <w:t>: Admin .</w:t>
+      </w:r>
+    </w:p>
+    <w:p>
+      <w:pPr>
+        <w:spacing w:line="240" w:lineRule="auto"/>
+        <w:ind w:left="720"/>
+        <w:jc w:val="both"/>
+        <w:rPr>
+          <w:rFonts w:ascii="Times New Roman" w:hAnsi="Times New Roman" w:cs="Times New Roman"/>
+          <w:i/>
+          <w:color w:val="000000" w:themeColor="text1"/>
+          <w:sz w:val="24"/>
+          <w:szCs w:val="24"/>
           <w:lang w:val="ro-RO"/>
         </w:rPr>
       </w:pPr>
@@ -2330,25 +2264,113 @@
           <w:rFonts w:ascii="Times New Roman" w:hAnsi="Times New Roman" w:cs="Times New Roman"/>
           <w:b/>
           <w:i/>
-          <w:color w:val="FF0000"/>
-          <w:sz w:val="20"/>
-          <w:szCs w:val="20"/>
-          <w:lang w:val="ro-RO"/>
-        </w:rPr>
-        <w:t>Nivel: &lt; User-Goal, Subfunction</w:t>
-      </w:r>
+          <w:color w:val="000000" w:themeColor="text1"/>
+          <w:sz w:val="24"/>
+          <w:szCs w:val="24"/>
+          <w:lang w:val="ro-RO"/>
+        </w:rPr>
+        <w:t>Scenariul principal de success</w:t>
+      </w:r>
+      <w:r>
+        <w:rPr>
+          <w:rFonts w:ascii="Times New Roman" w:hAnsi="Times New Roman" w:cs="Times New Roman"/>
+          <w:i/>
+          <w:color w:val="000000" w:themeColor="text1"/>
+          <w:sz w:val="24"/>
+          <w:szCs w:val="24"/>
+          <w:lang w:val="ro-RO"/>
+        </w:rPr>
+        <w:t>: Adminul se inregistreaza pe pagina magazinului , apoi acesta are drepturi de a adauga un nou produs. Pentru adaugarea unui nou produs, acesta completeaza datele produsului iar apoi il adauga in stoc . Produsul apoi poate fi vizualizat si comandat  de catre ceilalti useri ai magazinului.</w:t>
+      </w:r>
+    </w:p>
+    <w:p>
+      <w:pPr>
+        <w:spacing w:line="240" w:lineRule="auto"/>
+        <w:ind w:left="720"/>
+        <w:jc w:val="both"/>
+        <w:rPr>
+          <w:rFonts w:ascii="Times New Roman" w:hAnsi="Times New Roman" w:cs="Times New Roman"/>
+          <w:i/>
+          <w:color w:val="000000" w:themeColor="text1"/>
+          <w:sz w:val="24"/>
+          <w:szCs w:val="24"/>
+          <w:lang w:val="ro-RO"/>
+        </w:rPr>
+      </w:pPr>
       <w:r>
         <w:rPr>
           <w:rFonts w:ascii="Times New Roman" w:hAnsi="Times New Roman" w:cs="Times New Roman"/>
           <w:b/>
           <w:i/>
-          <w:color w:val="FF0000"/>
-          <w:sz w:val="20"/>
-          <w:szCs w:val="20"/>
-          <w:lang w:val="ro-RO"/>
-        </w:rPr>
-        <w:t>, Summary &gt; .</w:t>
-      </w:r>
+          <w:color w:val="000000" w:themeColor="text1"/>
+          <w:sz w:val="24"/>
+          <w:szCs w:val="24"/>
+          <w:lang w:val="ro-RO"/>
+        </w:rPr>
+        <w:t>Extensie:</w:t>
+      </w:r>
+      <w:r>
+        <w:rPr>
+          <w:rFonts w:ascii="Times New Roman" w:hAnsi="Times New Roman" w:cs="Times New Roman"/>
+          <w:i/>
+          <w:color w:val="000000" w:themeColor="text1"/>
+          <w:sz w:val="24"/>
+          <w:szCs w:val="24"/>
+          <w:lang w:val="ro-RO"/>
+        </w:rPr>
+        <w:t xml:space="preserve"> Nu s-a reusit adaugarea unui nou produs deoarece datele adaugate au fost invalide .</w:t>
+      </w:r>
+    </w:p>
+    <w:p>
+      <w:pPr>
+        <w:tabs>
+          <w:tab w:val="left" w:pos="720"/>
+          <w:tab w:val="left" w:pos="1440"/>
+          <w:tab w:val="left" w:pos="2160"/>
+          <w:tab w:val="left" w:pos="2880"/>
+          <w:tab w:val="left" w:pos="3600"/>
+          <w:tab w:val="center" w:pos="4680"/>
+        </w:tabs>
+        <w:rPr>
+          <w:rFonts w:ascii="Times New Roman" w:hAnsi="Times New Roman" w:cs="Times New Roman"/>
+          <w:i/>
+          <w:color w:val="000000" w:themeColor="text1"/>
+          <w:sz w:val="24"/>
+          <w:szCs w:val="24"/>
+          <w:lang w:val="ro-RO"/>
+        </w:rPr>
+      </w:pPr>
+      <w:r>
+        <w:rPr>
+          <w:rFonts w:ascii="Times New Roman" w:hAnsi="Times New Roman" w:cs="Times New Roman"/>
+          <w:i/>
+          <w:color w:val="000000" w:themeColor="text1"/>
+          <w:sz w:val="24"/>
+          <w:szCs w:val="24"/>
+          <w:lang w:val="ro-RO"/>
+        </w:rPr>
+        <w:tab/>
+      </w:r>
+    </w:p>
+    <w:p>
+      <w:pPr>
+        <w:tabs>
+          <w:tab w:val="left" w:pos="720"/>
+          <w:tab w:val="left" w:pos="1440"/>
+          <w:tab w:val="left" w:pos="2160"/>
+          <w:tab w:val="left" w:pos="2880"/>
+          <w:tab w:val="left" w:pos="3600"/>
+          <w:tab w:val="center" w:pos="4680"/>
+        </w:tabs>
+        <w:rPr>
+          <w:rFonts w:ascii="Times New Roman" w:hAnsi="Times New Roman" w:cs="Times New Roman"/>
+          <w:i/>
+          <w:color w:val="000000" w:themeColor="text1"/>
+          <w:sz w:val="24"/>
+          <w:szCs w:val="24"/>
+          <w:lang w:val="ro-RO"/>
+        </w:rPr>
+      </w:pPr>
     </w:p>
     <w:p>
       <w:pPr>
@@ -2357,11 +2379,48 @@
         <w:jc w:val="both"/>
         <w:rPr>
           <w:rFonts w:ascii="Times New Roman" w:hAnsi="Times New Roman" w:cs="Times New Roman"/>
+          <w:i/>
+          <w:color w:val="000000" w:themeColor="text1"/>
+          <w:sz w:val="24"/>
+          <w:szCs w:val="24"/>
+          <w:lang w:val="ro-RO"/>
+        </w:rPr>
+      </w:pPr>
+      <w:r>
+        <w:rPr>
+          <w:rFonts w:ascii="Times New Roman" w:hAnsi="Times New Roman" w:cs="Times New Roman"/>
           <w:b/>
           <w:i/>
-          <w:color w:val="FF0000"/>
-          <w:sz w:val="20"/>
-          <w:szCs w:val="20"/>
+          <w:color w:val="000000" w:themeColor="text1"/>
+          <w:sz w:val="24"/>
+          <w:szCs w:val="24"/>
+          <w:lang w:val="ro-RO"/>
+        </w:rPr>
+        <w:t>NumeUse case</w:t>
+      </w:r>
+      <w:r>
+        <w:rPr>
+          <w:rFonts w:ascii="Times New Roman" w:hAnsi="Times New Roman" w:cs="Times New Roman"/>
+          <w:i/>
+          <w:color w:val="000000" w:themeColor="text1"/>
+          <w:sz w:val="24"/>
+          <w:szCs w:val="24"/>
+          <w:lang w:val="ro-RO"/>
+        </w:rPr>
+        <w:t>: Vizualizare produse magazin.</w:t>
+      </w:r>
+    </w:p>
+    <w:p>
+      <w:pPr>
+        <w:spacing w:line="240" w:lineRule="auto"/>
+        <w:ind w:firstLine="720"/>
+        <w:jc w:val="both"/>
+        <w:rPr>
+          <w:rFonts w:ascii="Times New Roman" w:hAnsi="Times New Roman" w:cs="Times New Roman"/>
+          <w:i/>
+          <w:color w:val="000000" w:themeColor="text1"/>
+          <w:sz w:val="24"/>
+          <w:szCs w:val="24"/>
           <w:lang w:val="ro-RO"/>
         </w:rPr>
       </w:pPr>
@@ -2370,9 +2429,9 @@
           <w:rFonts w:ascii="Times New Roman" w:hAnsi="Times New Roman" w:cs="Times New Roman"/>
           <w:b/>
           <w:i/>
-          <w:color w:val="FF0000"/>
-          <w:sz w:val="20"/>
-          <w:szCs w:val="20"/>
+          <w:color w:val="000000" w:themeColor="text1"/>
+          <w:sz w:val="24"/>
+          <w:szCs w:val="24"/>
           <w:lang w:val="ro-RO"/>
         </w:rPr>
         <w:t>Actor principal</w:t>
@@ -2380,26 +2439,13 @@
       <w:r>
         <w:rPr>
           <w:rFonts w:ascii="Times New Roman" w:hAnsi="Times New Roman" w:cs="Times New Roman"/>
-          <w:b/>
-          <w:i/>
-          <w:color w:val="FF0000"/>
-          <w:sz w:val="20"/>
-          <w:szCs w:val="20"/>
-          <w:lang w:val="ro-RO"/>
-        </w:rPr>
-        <w:t xml:space="preserve">: </w:t>
-      </w:r>
-      <w:r>
-        <w:rPr>
-          <w:rFonts w:ascii="Times New Roman" w:hAnsi="Times New Roman" w:cs="Times New Roman"/>
-          <w:b/>
-          <w:i/>
-          <w:color w:val="FF0000"/>
-          <w:sz w:val="20"/>
-          <w:szCs w:val="20"/>
-          <w:lang w:val="ro-RO"/>
-        </w:rPr>
-        <w:t>&lt;Actorulscenariului&gt; .</w:t>
+          <w:i/>
+          <w:color w:val="000000" w:themeColor="text1"/>
+          <w:sz w:val="24"/>
+          <w:szCs w:val="24"/>
+          <w:lang w:val="ro-RO"/>
+        </w:rPr>
+        <w:t>: Client .</w:t>
       </w:r>
     </w:p>
     <w:p>
@@ -2409,22 +2455,21 @@
         <w:jc w:val="both"/>
         <w:rPr>
           <w:rFonts w:ascii="Times New Roman" w:hAnsi="Times New Roman" w:cs="Times New Roman"/>
+          <w:i/>
+          <w:color w:val="000000" w:themeColor="text1"/>
+          <w:sz w:val="24"/>
+          <w:szCs w:val="24"/>
+          <w:lang w:val="ro-RO"/>
+        </w:rPr>
+      </w:pPr>
+      <w:r>
+        <w:rPr>
+          <w:rFonts w:ascii="Times New Roman" w:hAnsi="Times New Roman" w:cs="Times New Roman"/>
           <w:b/>
           <w:i/>
-          <w:color w:val="FF0000"/>
-          <w:sz w:val="20"/>
-          <w:szCs w:val="20"/>
-          <w:lang w:val="ro-RO"/>
-        </w:rPr>
-      </w:pPr>
-      <w:r>
-        <w:rPr>
-          <w:rFonts w:ascii="Times New Roman" w:hAnsi="Times New Roman" w:cs="Times New Roman"/>
-          <w:b/>
-          <w:i/>
-          <w:color w:val="FF0000"/>
-          <w:sz w:val="20"/>
-          <w:szCs w:val="20"/>
+          <w:color w:val="000000" w:themeColor="text1"/>
+          <w:sz w:val="24"/>
+          <w:szCs w:val="24"/>
           <w:lang w:val="ro-RO"/>
         </w:rPr>
         <w:t>Scenariul principal de success</w:t>
@@ -2432,26 +2477,13 @@
       <w:r>
         <w:rPr>
           <w:rFonts w:ascii="Times New Roman" w:hAnsi="Times New Roman" w:cs="Times New Roman"/>
-          <w:b/>
-          <w:i/>
-          <w:color w:val="FF0000"/>
-          <w:sz w:val="20"/>
-          <w:szCs w:val="20"/>
-          <w:lang w:val="ro-RO"/>
-        </w:rPr>
-        <w:t xml:space="preserve">: </w:t>
-      </w:r>
-      <w:r>
-        <w:rPr>
-          <w:rFonts w:ascii="Times New Roman" w:hAnsi="Times New Roman" w:cs="Times New Roman"/>
-          <w:b/>
-          <w:i/>
-          <w:color w:val="FF0000"/>
-          <w:sz w:val="20"/>
-          <w:szCs w:val="20"/>
-          <w:lang w:val="ro-RO"/>
-        </w:rPr>
-        <w:t>&lt;Descrieredetaliata a scenariului&gt;.</w:t>
+          <w:i/>
+          <w:color w:val="000000" w:themeColor="text1"/>
+          <w:sz w:val="24"/>
+          <w:szCs w:val="24"/>
+          <w:lang w:val="ro-RO"/>
+        </w:rPr>
+        <w:t>: După ce utilizatorul se inregistreaza, acceseaza pagina cu produse a magazinului si le vizualizeaza.</w:t>
       </w:r>
     </w:p>
     <w:p>
@@ -2461,108 +2493,320 @@
         <w:jc w:val="both"/>
         <w:rPr>
           <w:rFonts w:ascii="Times New Roman" w:hAnsi="Times New Roman" w:cs="Times New Roman"/>
+          <w:i/>
+          <w:color w:val="000000" w:themeColor="text1"/>
+          <w:sz w:val="24"/>
+          <w:szCs w:val="24"/>
+          <w:lang w:val="ro-RO"/>
+        </w:rPr>
+      </w:pPr>
+      <w:r>
+        <w:rPr>
+          <w:rFonts w:ascii="Times New Roman" w:hAnsi="Times New Roman" w:cs="Times New Roman"/>
           <w:b/>
           <w:i/>
-          <w:color w:val="FF0000"/>
+          <w:color w:val="000000" w:themeColor="text1"/>
+          <w:sz w:val="24"/>
+          <w:szCs w:val="24"/>
+          <w:lang w:val="ro-RO"/>
+        </w:rPr>
+        <w:t>Extensie</w:t>
+      </w:r>
+      <w:r>
+        <w:rPr>
+          <w:rFonts w:ascii="Times New Roman" w:hAnsi="Times New Roman" w:cs="Times New Roman"/>
+          <w:i/>
+          <w:color w:val="000000" w:themeColor="text1"/>
+          <w:sz w:val="24"/>
+          <w:szCs w:val="24"/>
+          <w:lang w:val="ro-RO"/>
+        </w:rPr>
+        <w:t>: Utilizatorul poate accesa cu succes pagina magazinului doar daca datele sale sunt valide.</w:t>
+      </w:r>
+    </w:p>
+    <w:p>
+      <w:pPr>
+        <w:rPr>
+          <w:rFonts w:ascii="Times New Roman" w:hAnsi="Times New Roman" w:cs="Times New Roman"/>
+          <w:i/>
+          <w:color w:val="000000" w:themeColor="text1"/>
           <w:sz w:val="20"/>
           <w:szCs w:val="20"/>
           <w:lang w:val="ro-RO"/>
         </w:rPr>
       </w:pPr>
-      <w:r>
-        <w:rPr>
-          <w:rFonts w:ascii="Times New Roman" w:hAnsi="Times New Roman" w:cs="Times New Roman"/>
-          <w:b/>
-          <w:i/>
-          <w:color w:val="FF0000"/>
+    </w:p>
+    <w:p>
+      <w:pPr>
+        <w:rPr>
+          <w:rFonts w:ascii="Times New Roman" w:hAnsi="Times New Roman" w:cs="Times New Roman"/>
+          <w:i/>
+          <w:color w:val="000000" w:themeColor="text1"/>
           <w:sz w:val="20"/>
           <w:szCs w:val="20"/>
           <w:lang w:val="ro-RO"/>
         </w:rPr>
-        <w:t>Extensie</w:t>
+      </w:pPr>
+    </w:p>
+    <w:p>
+      <w:pPr>
+        <w:rPr>
+          <w:lang w:val="ro-RO"/>
+        </w:rPr>
+      </w:pPr>
+    </w:p>
+    <w:p>
+      <w:pPr>
+        <w:rPr>
+          <w:lang w:val="ro-RO"/>
+        </w:rPr>
+      </w:pPr>
+    </w:p>
+    <w:p>
+      <w:pPr>
+        <w:spacing w:line="240" w:lineRule="auto"/>
+        <w:jc w:val="both"/>
+        <w:rPr>
+          <w:rFonts w:ascii="Times New Roman" w:hAnsi="Times New Roman" w:cs="Times New Roman"/>
+          <w:i/>
+          <w:color w:val="000000" w:themeColor="text1"/>
+          <w:sz w:val="24"/>
+          <w:szCs w:val="24"/>
+          <w:lang w:val="ro-RO"/>
+        </w:rPr>
+      </w:pPr>
+      <w:r>
+        <w:rPr>
+          <w:rFonts w:ascii="Times New Roman" w:hAnsi="Times New Roman" w:cs="Times New Roman"/>
+          <w:i/>
+          <w:color w:val="000000" w:themeColor="text1"/>
+          <w:sz w:val="24"/>
+          <w:szCs w:val="24"/>
+          <w:lang w:val="ro-RO"/>
+        </w:rPr>
+        <w:t xml:space="preserve">            </w:t>
       </w:r>
       <w:r>
         <w:rPr>
           <w:rFonts w:ascii="Times New Roman" w:hAnsi="Times New Roman" w:cs="Times New Roman"/>
           <w:b/>
           <w:i/>
-          <w:color w:val="FF0000"/>
-          <w:sz w:val="20"/>
-          <w:szCs w:val="20"/>
-          <w:lang w:val="ro-RO"/>
-        </w:rPr>
-        <w:t xml:space="preserve">: </w:t>
-      </w:r>
+          <w:color w:val="000000" w:themeColor="text1"/>
+          <w:sz w:val="24"/>
+          <w:szCs w:val="24"/>
+          <w:lang w:val="ro-RO"/>
+        </w:rPr>
+        <w:t>NumeUse case</w:t>
+      </w:r>
+      <w:r>
+        <w:rPr>
+          <w:rFonts w:ascii="Times New Roman" w:hAnsi="Times New Roman" w:cs="Times New Roman"/>
+          <w:i/>
+          <w:color w:val="000000" w:themeColor="text1"/>
+          <w:sz w:val="24"/>
+          <w:szCs w:val="24"/>
+          <w:lang w:val="ro-RO"/>
+        </w:rPr>
+        <w:t>: Plasare comanda.</w:t>
+      </w:r>
+    </w:p>
+    <w:p>
+      <w:pPr>
+        <w:spacing w:line="240" w:lineRule="auto"/>
+        <w:ind w:firstLine="720"/>
+        <w:jc w:val="both"/>
+        <w:rPr>
+          <w:rFonts w:ascii="Times New Roman" w:hAnsi="Times New Roman" w:cs="Times New Roman"/>
+          <w:i/>
+          <w:color w:val="000000" w:themeColor="text1"/>
+          <w:sz w:val="24"/>
+          <w:szCs w:val="24"/>
+          <w:lang w:val="ro-RO"/>
+        </w:rPr>
+      </w:pPr>
       <w:r>
         <w:rPr>
           <w:rFonts w:ascii="Times New Roman" w:hAnsi="Times New Roman" w:cs="Times New Roman"/>
           <w:b/>
           <w:i/>
-          <w:color w:val="FF0000"/>
-          <w:sz w:val="20"/>
-          <w:szCs w:val="20"/>
-          <w:lang w:val="ro-RO"/>
-        </w:rPr>
-        <w:t>&lt;Uncaz particular al scenariului, fie pozitivsaunegativ&gt;</w:t>
-      </w:r>
-    </w:p>
-    <w:p>
-      <w:pPr>
-        <w:rPr>
-          <w:rFonts w:ascii="Times New Roman" w:hAnsi="Times New Roman" w:cs="Times New Roman"/>
-          <w:i/>
-          <w:color w:val="FF0000"/>
-          <w:sz w:val="20"/>
-          <w:szCs w:val="20"/>
-          <w:lang w:val="ro-RO"/>
-        </w:rPr>
-      </w:pPr>
-      <w:r>
-        <w:rPr>
-          <w:rFonts w:ascii="Times New Roman" w:hAnsi="Times New Roman" w:cs="Times New Roman"/>
-          <w:i/>
-          <w:color w:val="FF0000"/>
-          <w:sz w:val="20"/>
-          <w:szCs w:val="20"/>
-          <w:lang w:val="ro-RO"/>
-        </w:rPr>
-        <w:tab/>
-        <w:t>Se vadi</w:t>
-      </w:r>
-      <w:r>
-        <w:rPr>
-          <w:rFonts w:ascii="Times New Roman" w:hAnsi="Times New Roman" w:cs="Times New Roman"/>
-          <w:i/>
-          <w:color w:val="FF0000"/>
-          <w:sz w:val="20"/>
-          <w:szCs w:val="20"/>
-          <w:lang w:val="ro-RO"/>
-        </w:rPr>
-        <w:t>scuta la laboratormaidetaliat.</w:t>
-      </w:r>
-    </w:p>
-    <w:p>
-      <w:pPr>
-        <w:rPr>
-          <w:rFonts w:ascii="Times New Roman" w:hAnsi="Times New Roman" w:cs="Times New Roman"/>
-          <w:i/>
-          <w:color w:val="FF0000"/>
-          <w:sz w:val="20"/>
-          <w:szCs w:val="20"/>
-          <w:lang w:val="ro-RO"/>
-        </w:rPr>
-      </w:pPr>
-      <w:r>
-        <w:rPr>
-          <w:rFonts w:ascii="Times New Roman" w:hAnsi="Times New Roman" w:cs="Times New Roman"/>
-          <w:i/>
-          <w:color w:val="FF0000"/>
-          <w:sz w:val="20"/>
-          <w:szCs w:val="20"/>
-          <w:lang w:val="ro-RO"/>
-        </w:rPr>
-        <w:t>/&gt;</w:t>
-      </w:r>
+          <w:color w:val="000000" w:themeColor="text1"/>
+          <w:sz w:val="24"/>
+          <w:szCs w:val="24"/>
+          <w:lang w:val="ro-RO"/>
+        </w:rPr>
+        <w:t>Actor principal:</w:t>
+      </w:r>
+      <w:r>
+        <w:rPr>
+          <w:rFonts w:ascii="Times New Roman" w:hAnsi="Times New Roman" w:cs="Times New Roman"/>
+          <w:i/>
+          <w:color w:val="000000" w:themeColor="text1"/>
+          <w:sz w:val="24"/>
+          <w:szCs w:val="24"/>
+          <w:lang w:val="ro-RO"/>
+        </w:rPr>
+        <w:t xml:space="preserve"> Client .</w:t>
+      </w:r>
+    </w:p>
+    <w:p>
+      <w:pPr>
+        <w:spacing w:line="240" w:lineRule="auto"/>
+        <w:ind w:left="720"/>
+        <w:jc w:val="both"/>
+        <w:rPr>
+          <w:rFonts w:ascii="Times New Roman" w:hAnsi="Times New Roman" w:cs="Times New Roman"/>
+          <w:i/>
+          <w:color w:val="000000" w:themeColor="text1"/>
+          <w:sz w:val="24"/>
+          <w:szCs w:val="24"/>
+          <w:lang w:val="ro-RO"/>
+        </w:rPr>
+      </w:pPr>
+      <w:r>
+        <w:rPr>
+          <w:rFonts w:ascii="Times New Roman" w:hAnsi="Times New Roman" w:cs="Times New Roman"/>
+          <w:b/>
+          <w:i/>
+          <w:color w:val="000000" w:themeColor="text1"/>
+          <w:sz w:val="24"/>
+          <w:szCs w:val="24"/>
+          <w:lang w:val="ro-RO"/>
+        </w:rPr>
+        <w:t>Scenariul principal de success:</w:t>
+      </w:r>
+      <w:r>
+        <w:rPr>
+          <w:rFonts w:ascii="Times New Roman" w:hAnsi="Times New Roman" w:cs="Times New Roman"/>
+          <w:i/>
+          <w:color w:val="000000" w:themeColor="text1"/>
+          <w:sz w:val="24"/>
+          <w:szCs w:val="24"/>
+          <w:lang w:val="ro-RO"/>
+        </w:rPr>
+        <w:t xml:space="preserve"> Clientul se inregistreaza pe pagina magazinului si vizualizeaza produsele .După ce clientul a selectat elemente pentru a achiziționa , va trebui sa le adauge in cosul de cumparaturi. Tot clientul va furniza informatii legate de metoda de plata si expediere. Clientul poate avea deja un cont cu informații de facturare și de expediere.</w:t>
+      </w:r>
+    </w:p>
+    <w:p>
+      <w:pPr>
+        <w:spacing w:line="240" w:lineRule="auto"/>
+        <w:ind w:left="720"/>
+        <w:jc w:val="both"/>
+        <w:rPr>
+          <w:rFonts w:ascii="Times New Roman" w:hAnsi="Times New Roman" w:cs="Times New Roman"/>
+          <w:i/>
+          <w:color w:val="000000" w:themeColor="text1"/>
+          <w:sz w:val="24"/>
+          <w:szCs w:val="24"/>
+          <w:lang w:val="ro-RO"/>
+        </w:rPr>
+      </w:pPr>
+      <w:r>
+        <w:rPr>
+          <w:rFonts w:ascii="Times New Roman" w:hAnsi="Times New Roman" w:cs="Times New Roman"/>
+          <w:b/>
+          <w:i/>
+          <w:color w:val="000000" w:themeColor="text1"/>
+          <w:sz w:val="24"/>
+          <w:szCs w:val="24"/>
+          <w:lang w:val="ro-RO"/>
+        </w:rPr>
+        <w:t>Extensie:</w:t>
+      </w:r>
+      <w:r>
+        <w:rPr>
+          <w:rFonts w:ascii="Times New Roman" w:hAnsi="Times New Roman" w:cs="Times New Roman"/>
+          <w:i/>
+          <w:color w:val="000000" w:themeColor="text1"/>
+          <w:sz w:val="24"/>
+          <w:szCs w:val="24"/>
+          <w:lang w:val="ro-RO"/>
+        </w:rPr>
+        <w:t xml:space="preserve"> Comanda nefinalizata deoarece in momentul introduceii datelor pentru finalizarea comenzii , metoda de plata nu a fost selectata.</w:t>
+      </w:r>
+    </w:p>
+    <w:p>
+      <w:pPr>
+        <w:rPr>
+          <w:lang w:val="ro-RO"/>
+        </w:rPr>
+      </w:pPr>
+    </w:p>
+    <w:p>
+      <w:pPr>
+        <w:rPr>
+          <w:lang w:val="ro-RO"/>
+        </w:rPr>
+      </w:pPr>
+    </w:p>
+    <w:p>
+      <w:pPr>
+        <w:rPr>
+          <w:lang w:val="ro-RO"/>
+        </w:rPr>
+      </w:pPr>
+    </w:p>
+    <w:p>
+      <w:pPr>
+        <w:rPr>
+          <w:lang w:val="ro-RO"/>
+        </w:rPr>
+      </w:pPr>
+    </w:p>
+    <w:p>
+      <w:pPr>
+        <w:rPr>
+          <w:lang w:val="ro-RO"/>
+        </w:rPr>
+      </w:pPr>
+    </w:p>
+    <w:p>
+      <w:pPr>
+        <w:rPr>
+          <w:lang w:val="ro-RO"/>
+        </w:rPr>
+      </w:pPr>
+    </w:p>
+    <w:p>
+      <w:pPr>
+        <w:rPr>
+          <w:lang w:val="ro-RO"/>
+        </w:rPr>
+      </w:pPr>
+    </w:p>
+    <w:p>
+      <w:pPr>
+        <w:rPr>
+          <w:lang w:val="ro-RO"/>
+        </w:rPr>
+      </w:pPr>
+    </w:p>
+    <w:p>
+      <w:pPr>
+        <w:rPr>
+          <w:lang w:val="ro-RO"/>
+        </w:rPr>
+      </w:pPr>
+    </w:p>
+    <w:p>
+      <w:pPr>
+        <w:rPr>
+          <w:lang w:val="ro-RO"/>
+        </w:rPr>
+      </w:pPr>
+    </w:p>
+    <w:p>
+      <w:pPr>
+        <w:rPr>
+          <w:lang w:val="ro-RO"/>
+        </w:rPr>
+      </w:pPr>
+    </w:p>
+    <w:p>
+      <w:pPr>
+        <w:rPr>
+          <w:lang w:val="ro-RO"/>
+        </w:rPr>
+      </w:pPr>
     </w:p>
     <w:p>
       <w:pPr>
@@ -2611,7 +2855,6 @@
         <w:rPr>
           <w:lang w:val="ro-RO"/>
         </w:rPr>
-        <w:lastRenderedPageBreak/>
         <w:t xml:space="preserve">2.2 </w:t>
       </w:r>
       <w:r>
@@ -2650,7 +2893,7 @@
           <w:szCs w:val="20"/>
         </w:rPr>
         <w:drawing>
-          <wp:inline distT="0" distB="0" distL="0" distR="0" wp14:anchorId="7F5B883E" wp14:editId="7586B173">
+          <wp:inline distT="0" distB="0" distL="0" distR="0">
             <wp:extent cx="5692207" cy="4244830"/>
             <wp:effectExtent l="19050" t="0" r="3743" b="0"/>
             <wp:docPr id="2" name="Picture 1" descr="UseDiagram.jpg"/>
@@ -2665,7 +2908,7 @@
                     <pic:cNvPicPr/>
                   </pic:nvPicPr>
                   <pic:blipFill>
-                    <a:blip r:embed="rId10"/>
+                    <a:blip r:embed="rId9"/>
                     <a:stretch>
                       <a:fillRect/>
                     </a:stretch>
@@ -2848,19 +3091,7 @@
         <w:rPr>
           <w:lang w:val="ro-RO"/>
         </w:rPr>
-        <w:t>Arhitectura</w:t>
-      </w:r>
-      <w:r>
-        <w:rPr>
-          <w:lang w:val="ro-RO"/>
-        </w:rPr>
-        <w:t xml:space="preserve"> </w:t>
-      </w:r>
-      <w:r>
-        <w:rPr>
-          <w:lang w:val="ro-RO"/>
-        </w:rPr>
-        <w:t>conceptuala</w:t>
+        <w:t>Arhitecturaconceptuala</w:t>
       </w:r>
       <w:bookmarkEnd w:id="6"/>
     </w:p>
@@ -3026,11 +3257,9 @@
           <w:szCs w:val="20"/>
           <w:lang w:val="ro-RO"/>
         </w:rPr>
-        <w:t xml:space="preserve">Ideea este urmatoarea: utilizatorul instantiaza un anumito obiect in presentation layer,apasand de exemplu pe un buton. Presentation layer apeleaza layer-ul de sub el, in acest caz service layer. Acesta apeleaza repository layer iar acesta, la randul lui entity layer. Fiecare layer este dependent de layer-ul inferior lui, putand sa il apeleze doar pe acesta. </w:t>
-      </w:r>
-    </w:p>
-    <w:p>
-      <w:pPr>
+        <w:t xml:space="preserve">Ideea este urmatoarea: utilizatorul instantiaza un anumito obiect in presentation layer,apasand de exemplu pe un buton. Presentation layer apeleaza layer-ul de sub el, in acest </w:t>
+      </w:r>
+      <w:r>
         <w:rPr>
           <w:rFonts w:ascii="Times New Roman" w:hAnsi="Times New Roman" w:cs="Times New Roman"/>
           <w:i/>
@@ -3038,8 +3267,12 @@
           <w:szCs w:val="20"/>
           <w:lang w:val="ro-RO"/>
         </w:rPr>
-      </w:pPr>
-      <w:r>
+        <w:lastRenderedPageBreak/>
+        <w:t xml:space="preserve">caz service layer. Acesta apeleaza repository layer iar acesta, la randul lui entity layer. Fiecare layer este dependent de layer-ul inferior lui, putand sa il apeleze doar pe acesta. </w:t>
+      </w:r>
+    </w:p>
+    <w:p>
+      <w:pPr>
         <w:rPr>
           <w:rFonts w:ascii="Times New Roman" w:hAnsi="Times New Roman" w:cs="Times New Roman"/>
           <w:i/>
@@ -3047,6 +3280,15 @@
           <w:szCs w:val="20"/>
           <w:lang w:val="ro-RO"/>
         </w:rPr>
+      </w:pPr>
+      <w:r>
+        <w:rPr>
+          <w:rFonts w:ascii="Times New Roman" w:hAnsi="Times New Roman" w:cs="Times New Roman"/>
+          <w:i/>
+          <w:sz w:val="24"/>
+          <w:szCs w:val="20"/>
+          <w:lang w:val="ro-RO"/>
+        </w:rPr>
         <w:tab/>
         <w:t xml:space="preserve">Presentation layer contine partea de design grafic a aplicatiei si partea care se ocupa de interactiunea cu utilizatorul, acesta fiin controllerul. </w:t>
       </w:r>
@@ -3135,7 +3377,6 @@
           <w:szCs w:val="20"/>
           <w:lang w:val="ro-RO"/>
         </w:rPr>
-        <w:lastRenderedPageBreak/>
         <w:tab/>
         <w:t>Aceasta aplicatie este una desktop, lucreaza cu baza de date. Conexiunea la baza de date se face prin utilizarea maven si hibernate. Datele de acces la baza de date pe langa alte informatii se scriu intr-un fisier denumit  „persistence.xml” .</w:t>
       </w:r>
@@ -3203,6 +3444,70 @@
         </w:rPr>
       </w:pPr>
       <w:bookmarkStart w:id="7" w:name="_Toc27236744"/>
+    </w:p>
+    <w:p>
+      <w:pPr>
+        <w:pStyle w:val="Heading2"/>
+        <w:rPr>
+          <w:lang w:val="ro-RO"/>
+        </w:rPr>
+      </w:pPr>
+    </w:p>
+    <w:p>
+      <w:pPr>
+        <w:pStyle w:val="Heading2"/>
+        <w:rPr>
+          <w:lang w:val="ro-RO"/>
+        </w:rPr>
+      </w:pPr>
+    </w:p>
+    <w:p>
+      <w:pPr>
+        <w:pStyle w:val="Heading2"/>
+        <w:rPr>
+          <w:lang w:val="ro-RO"/>
+        </w:rPr>
+      </w:pPr>
+    </w:p>
+    <w:p>
+      <w:pPr>
+        <w:pStyle w:val="Heading2"/>
+        <w:rPr>
+          <w:lang w:val="ro-RO"/>
+        </w:rPr>
+      </w:pPr>
+    </w:p>
+    <w:p>
+      <w:pPr>
+        <w:pStyle w:val="Heading2"/>
+        <w:rPr>
+          <w:lang w:val="ro-RO"/>
+        </w:rPr>
+      </w:pPr>
+    </w:p>
+    <w:p>
+      <w:pPr>
+        <w:pStyle w:val="Heading2"/>
+        <w:rPr>
+          <w:lang w:val="ro-RO"/>
+        </w:rPr>
+      </w:pPr>
+    </w:p>
+    <w:p>
+      <w:pPr>
+        <w:pStyle w:val="Heading2"/>
+        <w:rPr>
+          <w:lang w:val="ro-RO"/>
+        </w:rPr>
+      </w:pPr>
+    </w:p>
+    <w:p>
+      <w:pPr>
+        <w:pStyle w:val="Heading2"/>
+        <w:rPr>
+          <w:lang w:val="ro-RO"/>
+        </w:rPr>
+      </w:pPr>
       <w:r>
         <w:rPr>
           <w:lang w:val="ro-RO"/>
@@ -3265,8 +3570,8 @@
             <v:path o:extrusionok="f" gradientshapeok="t" o:connecttype="rect"/>
             <o:lock v:ext="edit" aspectratio="t"/>
           </v:shapetype>
-          <v:shape id="_x0000_i1025" type="#_x0000_t75" style="width:467.75pt;height:251.75pt">
-            <v:imagedata r:id="rId11" o:title="Screenshot (19)"/>
+          <v:shape id="_x0000_i1025" type="#_x0000_t75" style="width:467.65pt;height:251.65pt">
+            <v:imagedata r:id="rId10" o:title="Screenshot (19)"/>
           </v:shape>
         </w:pict>
       </w:r>
@@ -3286,19 +3591,6 @@
     </w:p>
     <w:p>
       <w:pPr>
-        <w:ind w:firstLine="720"/>
-        <w:rPr>
-          <w:rFonts w:ascii="Times New Roman" w:hAnsi="Times New Roman" w:cs="Times New Roman"/>
-          <w:i/>
-          <w:color w:val="FF0000"/>
-          <w:sz w:val="20"/>
-          <w:szCs w:val="20"/>
-          <w:lang w:val="ro-RO"/>
-        </w:rPr>
-      </w:pPr>
-    </w:p>
-    <w:p>
-      <w:pPr>
         <w:rPr>
           <w:rFonts w:ascii="Times New Roman" w:hAnsi="Times New Roman" w:cs="Times New Roman"/>
           <w:lang w:val="ro-RO"/>
@@ -3334,79 +3626,6 @@
           <w:lang w:val="ro-RO"/>
         </w:rPr>
       </w:pPr>
-    </w:p>
-    <w:p>
-      <w:pPr>
-        <w:ind w:firstLine="720"/>
-        <w:rPr>
-          <w:rFonts w:ascii="Times New Roman" w:hAnsi="Times New Roman" w:cs="Times New Roman"/>
-          <w:i/>
-          <w:color w:val="FF0000"/>
-          <w:sz w:val="20"/>
-          <w:szCs w:val="20"/>
-          <w:lang w:val="ro-RO"/>
-        </w:rPr>
-      </w:pPr>
-      <w:r>
-        <w:rPr>
-          <w:rFonts w:ascii="Times New Roman" w:hAnsi="Times New Roman" w:cs="Times New Roman"/>
-          <w:i/>
-          <w:color w:val="FF0000"/>
-          <w:sz w:val="20"/>
-          <w:szCs w:val="20"/>
-          <w:lang w:val="ro-RO"/>
-        </w:rPr>
-        <w:t>ff</w:t>
-      </w:r>
-    </w:p>
-    <w:p>
-      <w:pPr>
-        <w:rPr>
-          <w:rFonts w:ascii="Times New Roman" w:hAnsi="Times New Roman" w:cs="Times New Roman"/>
-          <w:lang w:val="ro-RO"/>
-        </w:rPr>
-      </w:pPr>
-    </w:p>
-    <w:p>
-      <w:pPr>
-        <w:pStyle w:val="Heading2"/>
-        <w:rPr>
-          <w:lang w:val="ro-RO"/>
-        </w:rPr>
-      </w:pPr>
-      <w:bookmarkStart w:id="9" w:name="_Toc27236746"/>
-      <w:r>
-        <w:rPr>
-          <w:lang w:val="ro-RO"/>
-        </w:rPr>
-        <w:t>3.4 Diagrama</w:t>
-      </w:r>
-      <w:r>
-        <w:rPr>
-          <w:lang w:val="ro-RO"/>
-        </w:rPr>
-        <w:t xml:space="preserve"> </w:t>
-      </w:r>
-      <w:r>
-        <w:rPr>
-          <w:lang w:val="ro-RO"/>
-        </w:rPr>
-        <w:t>bazei de date</w:t>
-      </w:r>
-      <w:bookmarkEnd w:id="9"/>
-    </w:p>
-    <w:p>
-      <w:pPr>
-        <w:rPr>
-          <w:lang w:val="ro-RO"/>
-        </w:rPr>
-      </w:pPr>
-      <w:r>
-        <w:rPr>
-          <w:lang w:val="ro-RO"/>
-        </w:rPr>
-        <w:tab/>
-      </w:r>
     </w:p>
     <w:p>
       <w:pPr>
@@ -3430,7 +3649,103 @@
           <w:szCs w:val="20"/>
         </w:rPr>
         <w:drawing>
-          <wp:inline distT="0" distB="0" distL="0" distR="0" wp14:anchorId="4B527D97" wp14:editId="36A8EA97">
+          <wp:inline distT="0" distB="0" distL="0" distR="0">
+            <wp:extent cx="5898377" cy="3598262"/>
+            <wp:effectExtent l="19050" t="0" r="7123" b="0"/>
+            <wp:docPr id="5" name="Picture 4" descr="ClassDiagramUML.jpg"/>
+            <wp:cNvGraphicFramePr>
+              <a:graphicFrameLocks xmlns:a="http://schemas.openxmlformats.org/drawingml/2006/main" noChangeAspect="1"/>
+            </wp:cNvGraphicFramePr>
+            <a:graphic xmlns:a="http://schemas.openxmlformats.org/drawingml/2006/main">
+              <a:graphicData uri="http://schemas.openxmlformats.org/drawingml/2006/picture">
+                <pic:pic xmlns:pic="http://schemas.openxmlformats.org/drawingml/2006/picture">
+                  <pic:nvPicPr>
+                    <pic:cNvPr id="0" name="ClassDiagramUML.jpg"/>
+                    <pic:cNvPicPr/>
+                  </pic:nvPicPr>
+                  <pic:blipFill>
+                    <a:blip r:embed="rId11"/>
+                    <a:stretch>
+                      <a:fillRect/>
+                    </a:stretch>
+                  </pic:blipFill>
+                  <pic:spPr>
+                    <a:xfrm>
+                      <a:off x="0" y="0"/>
+                      <a:ext cx="5898852" cy="3598552"/>
+                    </a:xfrm>
+                    <a:prstGeom prst="rect">
+                      <a:avLst/>
+                    </a:prstGeom>
+                  </pic:spPr>
+                </pic:pic>
+              </a:graphicData>
+            </a:graphic>
+          </wp:inline>
+        </w:drawing>
+      </w:r>
+    </w:p>
+    <w:p>
+      <w:pPr>
+        <w:rPr>
+          <w:rFonts w:ascii="Times New Roman" w:hAnsi="Times New Roman" w:cs="Times New Roman"/>
+          <w:lang w:val="ro-RO"/>
+        </w:rPr>
+      </w:pPr>
+    </w:p>
+    <w:p>
+      <w:pPr>
+        <w:pStyle w:val="Heading2"/>
+        <w:rPr>
+          <w:lang w:val="ro-RO"/>
+        </w:rPr>
+      </w:pPr>
+      <w:bookmarkStart w:id="9" w:name="_Toc27236746"/>
+      <w:r>
+        <w:rPr>
+          <w:lang w:val="ro-RO"/>
+        </w:rPr>
+        <w:t>3.4 Diagramabazei de date</w:t>
+      </w:r>
+      <w:bookmarkEnd w:id="9"/>
+    </w:p>
+    <w:p>
+      <w:pPr>
+        <w:rPr>
+          <w:lang w:val="ro-RO"/>
+        </w:rPr>
+      </w:pPr>
+      <w:r>
+        <w:rPr>
+          <w:lang w:val="ro-RO"/>
+        </w:rPr>
+        <w:tab/>
+      </w:r>
+    </w:p>
+    <w:p>
+      <w:pPr>
+        <w:ind w:firstLine="720"/>
+        <w:rPr>
+          <w:rFonts w:ascii="Times New Roman" w:hAnsi="Times New Roman" w:cs="Times New Roman"/>
+          <w:i/>
+          <w:color w:val="FF0000"/>
+          <w:sz w:val="20"/>
+          <w:szCs w:val="20"/>
+          <w:lang w:val="ro-RO"/>
+        </w:rPr>
+      </w:pPr>
+      <w:r>
+        <w:rPr>
+          <w:rFonts w:ascii="Times New Roman" w:hAnsi="Times New Roman" w:cs="Times New Roman"/>
+          <w:i/>
+          <w:noProof/>
+          <w:color w:val="FF0000"/>
+          <w:sz w:val="20"/>
+          <w:szCs w:val="20"/>
+        </w:rPr>
+        <w:lastRenderedPageBreak/>
+        <w:drawing>
+          <wp:inline distT="0" distB="0" distL="0" distR="0">
             <wp:extent cx="5940425" cy="3997960"/>
             <wp:effectExtent l="0" t="0" r="0" b="0"/>
             <wp:docPr id="4" name="Picture 4" descr="C:\Users\USER\AppData\Local\Microsoft\Windows\INetCache\Content.Word\Screenshot (21).png"/>
@@ -3450,7 +3765,7 @@
                     <a:blip r:embed="rId12">
                       <a:extLst>
                         <a:ext uri="{28A0092B-C50C-407E-A947-70E740481C1C}">
-                          <a14:useLocalDpi xmlns:a14="http://schemas.microsoft.com/office/drawing/2010/main" val="0"/>
+                          <a14:useLocalDpi xmlns:a14="http://schemas.microsoft.com/office/drawing/2010/main" xmlns:wps="http://schemas.microsoft.com/office/word/2010/wordprocessingShape" xmlns:wpi="http://schemas.microsoft.com/office/word/2010/wordprocessingInk" xmlns:wpg="http://schemas.microsoft.com/office/word/2010/wordprocessingGroup" xmlns:w14="http://schemas.microsoft.com/office/word/2010/wordml" xmlns:w="http://schemas.openxmlformats.org/wordprocessingml/2006/main" xmlns:w10="urn:schemas-microsoft-com:office:word" xmlns:wp14="http://schemas.microsoft.com/office/word/2010/wordprocessingDrawing" xmlns:v="urn:schemas-microsoft-com:vml" xmlns:o="urn:schemas-microsoft-com:office:office" xmlns:mc="http://schemas.openxmlformats.org/markup-compatibility/2006" xmlns:wpc="http://schemas.microsoft.com/office/word/2010/wordprocessingCanvas" xmlns="" val="0"/>
                         </a:ext>
                       </a:extLst>
                     </a:blip>
@@ -3551,38 +3866,38 @@
         <w:rPr>
           <w:lang w:val="ro-RO"/>
         </w:rPr>
+        <w:t>3.6 Diagrame</w:t>
+      </w:r>
+      <w:r>
+        <w:rPr>
+          <w:lang w:val="ro-RO"/>
+        </w:rPr>
+        <w:t xml:space="preserve"> de activitati</w:t>
+      </w:r>
+      <w:bookmarkEnd w:id="11"/>
+    </w:p>
+    <w:p>
+      <w:pPr>
+        <w:ind w:firstLine="720"/>
+        <w:rPr>
+          <w:lang w:val="ro-RO"/>
+        </w:rPr>
+      </w:pPr>
+    </w:p>
+    <w:p>
+      <w:pPr>
+        <w:ind w:firstLine="720"/>
+        <w:rPr>
+          <w:lang w:val="ro-RO"/>
+        </w:rPr>
+      </w:pPr>
+      <w:r>
+        <w:rPr>
+          <w:lang w:val="ro-RO"/>
+        </w:rPr>
         <w:lastRenderedPageBreak/>
-        <w:t>3.6 Diagrame</w:t>
-      </w:r>
-      <w:r>
-        <w:rPr>
-          <w:lang w:val="ro-RO"/>
-        </w:rPr>
-        <w:t xml:space="preserve"> de activitati</w:t>
-      </w:r>
-      <w:bookmarkEnd w:id="11"/>
-    </w:p>
-    <w:p>
-      <w:pPr>
-        <w:ind w:firstLine="720"/>
-        <w:rPr>
-          <w:lang w:val="ro-RO"/>
-        </w:rPr>
-      </w:pPr>
-    </w:p>
-    <w:p>
-      <w:pPr>
-        <w:ind w:firstLine="720"/>
-        <w:rPr>
-          <w:lang w:val="ro-RO"/>
-        </w:rPr>
-      </w:pPr>
-      <w:r>
-        <w:rPr>
-          <w:lang w:val="ro-RO"/>
-        </w:rPr>
         <w:pict>
-          <v:shape id="_x0000_i1026" type="#_x0000_t75" style="width:467.75pt;height:360.55pt">
+          <v:shape id="_x0000_i1026" type="#_x0000_t75" style="width:467.65pt;height:360.65pt">
             <v:imagedata r:id="rId13" o:title="Screenshot (24)"/>
           </v:shape>
         </w:pict>
@@ -3602,7 +3917,7 @@
         </w:rPr>
         <w:lastRenderedPageBreak/>
         <w:pict>
-          <v:shape id="_x0000_i1027" type="#_x0000_t75" style="width:385.75pt;height:466.7pt">
+          <v:shape id="_x0000_i1027" type="#_x0000_t75" style="width:385.75pt;height:467pt">
             <v:imagedata r:id="rId14" o:title="Screenshot (25)"/>
           </v:shape>
         </w:pict>
@@ -3642,19 +3957,7 @@
         <w:rPr>
           <w:lang w:val="ro-RO"/>
         </w:rPr>
-        <w:t>Specificatii</w:t>
-      </w:r>
-      <w:r>
-        <w:rPr>
-          <w:lang w:val="ro-RO"/>
-        </w:rPr>
-        <w:t xml:space="preserve"> </w:t>
-      </w:r>
-      <w:r>
-        <w:rPr>
-          <w:lang w:val="ro-RO"/>
-        </w:rPr>
-        <w:t>suplimentare</w:t>
+        <w:t>Specificatiisuplimentare</w:t>
       </w:r>
       <w:bookmarkEnd w:id="12"/>
     </w:p>
@@ -3873,12 +4176,6 @@
       </w:pPr>
       <w:r>
         <w:rPr>
-          <w:lang w:val="ro-RO"/>
-        </w:rPr>
-        <w:t xml:space="preserve"> </w:t>
-      </w:r>
-      <w:r>
-        <w:rPr>
           <w:b/>
           <w:i/>
           <w:lang w:val="ro-RO"/>
@@ -4152,31 +4449,7 @@
         <w:rPr>
           <w:lang w:val="ro-RO"/>
         </w:rPr>
-        <w:t>5.1 Testarea</w:t>
-      </w:r>
-      <w:r>
-        <w:rPr>
-          <w:lang w:val="ro-RO"/>
-        </w:rPr>
-        <w:t xml:space="preserve"> </w:t>
-      </w:r>
-      <w:r>
-        <w:rPr>
-          <w:lang w:val="ro-RO"/>
-        </w:rPr>
-        <w:t>functionalitatii</w:t>
-      </w:r>
-      <w:r>
-        <w:rPr>
-          <w:lang w:val="ro-RO"/>
-        </w:rPr>
-        <w:t xml:space="preserve"> </w:t>
-      </w:r>
-      <w:r>
-        <w:rPr>
-          <w:lang w:val="ro-RO"/>
-        </w:rPr>
-        <w:t>aplicatiei</w:t>
+        <w:t>5.1 Testareafunctionalitatiiaplicatiei</w:t>
       </w:r>
       <w:bookmarkEnd w:id="16"/>
     </w:p>
@@ -4220,19 +4493,7 @@
         <w:rPr>
           <w:lang w:val="ro-RO"/>
         </w:rPr>
-        <w:t>5.2 Dezvolatari</w:t>
-      </w:r>
-      <w:r>
-        <w:rPr>
-          <w:lang w:val="ro-RO"/>
-        </w:rPr>
-        <w:t xml:space="preserve"> </w:t>
-      </w:r>
-      <w:r>
-        <w:rPr>
-          <w:lang w:val="ro-RO"/>
-        </w:rPr>
-        <w:t>u</w:t>
+        <w:t>5.2 Dezvolatariu</w:t>
       </w:r>
       <w:r>
         <w:rPr>
@@ -4365,8 +4626,8 @@
 </file>
 
 <file path=word/endnotes.xml><?xml version="1.0" encoding="utf-8"?>
-<w:endnotes xmlns:wpc="http://schemas.microsoft.com/office/word/2010/wordprocessingCanvas" xmlns:mc="http://schemas.openxmlformats.org/markup-compatibility/2006" xmlns:o="urn:schemas-microsoft-com:office:office" xmlns:r="http://schemas.openxmlformats.org/officeDocument/2006/relationships" xmlns:m="http://schemas.openxmlformats.org/officeDocument/2006/math" xmlns:v="urn:schemas-microsoft-com:vml" xmlns:wp14="http://schemas.microsoft.com/office/word/2010/wordprocessingDrawing" xmlns:wp="http://schemas.openxmlformats.org/drawingml/2006/wordprocessingDrawing" xmlns:w10="urn:schemas-microsoft-com:office:word" xmlns:w="http://schemas.openxmlformats.org/wordprocessingml/2006/main" xmlns:w14="http://schemas.microsoft.com/office/word/2010/wordml" xmlns:wpg="http://schemas.microsoft.com/office/word/2010/wordprocessingGroup" xmlns:wpi="http://schemas.microsoft.com/office/word/2010/wordprocessingInk" xmlns:wne="http://schemas.microsoft.com/office/word/2006/wordml" xmlns:wps="http://schemas.microsoft.com/office/word/2010/wordprocessingShape" mc:Ignorable="w14 wp14">
-  <w:endnote w:type="separator" w:id="-1">
+<w:endnotes xmlns:ve="http://schemas.openxmlformats.org/markup-compatibility/2006" xmlns:o="urn:schemas-microsoft-com:office:office" xmlns:r="http://schemas.openxmlformats.org/officeDocument/2006/relationships" xmlns:m="http://schemas.openxmlformats.org/officeDocument/2006/math" xmlns:v="urn:schemas-microsoft-com:vml" xmlns:wp="http://schemas.openxmlformats.org/drawingml/2006/wordprocessingDrawing" xmlns:w10="urn:schemas-microsoft-com:office:word" xmlns:w="http://schemas.openxmlformats.org/wordprocessingml/2006/main" xmlns:wne="http://schemas.microsoft.com/office/word/2006/wordml">
+  <w:endnote w:type="separator" w:id="0">
     <w:p>
       <w:pPr>
         <w:spacing w:after="0" w:line="240" w:lineRule="auto"/>
@@ -4376,7 +4637,7 @@
       </w:r>
     </w:p>
   </w:endnote>
-  <w:endnote w:type="continuationSeparator" w:id="0">
+  <w:endnote w:type="continuationSeparator" w:id="1">
     <w:p>
       <w:pPr>
         <w:spacing w:after="0" w:line="240" w:lineRule="auto"/>
@@ -4390,7 +4651,7 @@
 </file>
 
 <file path=word/footer1.xml><?xml version="1.0" encoding="utf-8"?>
-<w:ftr xmlns:wpc="http://schemas.microsoft.com/office/word/2010/wordprocessingCanvas" xmlns:mc="http://schemas.openxmlformats.org/markup-compatibility/2006" xmlns:o="urn:schemas-microsoft-com:office:office" xmlns:r="http://schemas.openxmlformats.org/officeDocument/2006/relationships" xmlns:m="http://schemas.openxmlformats.org/officeDocument/2006/math" xmlns:v="urn:schemas-microsoft-com:vml" xmlns:wp14="http://schemas.microsoft.com/office/word/2010/wordprocessingDrawing" xmlns:wp="http://schemas.openxmlformats.org/drawingml/2006/wordprocessingDrawing" xmlns:w10="urn:schemas-microsoft-com:office:word" xmlns:w="http://schemas.openxmlformats.org/wordprocessingml/2006/main" xmlns:w14="http://schemas.microsoft.com/office/word/2010/wordml" xmlns:wpg="http://schemas.microsoft.com/office/word/2010/wordprocessingGroup" xmlns:wpi="http://schemas.microsoft.com/office/word/2010/wordprocessingInk" xmlns:wne="http://schemas.microsoft.com/office/word/2006/wordml" xmlns:wps="http://schemas.microsoft.com/office/word/2010/wordprocessingShape" mc:Ignorable="w14 wp14">
+<w:ftr xmlns:ve="http://schemas.openxmlformats.org/markup-compatibility/2006" xmlns:o="urn:schemas-microsoft-com:office:office" xmlns:r="http://schemas.openxmlformats.org/officeDocument/2006/relationships" xmlns:m="http://schemas.openxmlformats.org/officeDocument/2006/math" xmlns:v="urn:schemas-microsoft-com:vml" xmlns:wp="http://schemas.openxmlformats.org/drawingml/2006/wordprocessingDrawing" xmlns:w10="urn:schemas-microsoft-com:office:word" xmlns:w="http://schemas.openxmlformats.org/wordprocessingml/2006/main" xmlns:wne="http://schemas.microsoft.com/office/word/2006/wordml">
   <w:p>
     <w:pPr>
       <w:pStyle w:val="NormalWeb"/>
@@ -4405,7 +4666,7 @@
         <w:bdr w:val="none" w:sz="0" w:space="0" w:color="auto" w:frame="1"/>
       </w:rPr>
       <w:drawing>
-        <wp:inline distT="0" distB="0" distL="0" distR="0" wp14:anchorId="77056DB2" wp14:editId="264E3FB9">
+        <wp:inline distT="0" distB="0" distL="0" distR="0">
           <wp:extent cx="6123964" cy="788566"/>
           <wp:effectExtent l="0" t="0" r="0" b="0"/>
           <wp:docPr id="3" name="Picture 3" descr="https://lh6.googleusercontent.com/Sv5Kkx2HeoMFRS6XonBtMte7TzCibEazm5SJsTZDZxMnBkT506ZDh0l4sAamF8khJNvw-albejkFRIOd4KTgiEkiC8hQCjQzNEsb9-fhWrSeHfjlJOKa0CN7Bu2LqN6Wymo3I94"/>
@@ -4425,7 +4686,7 @@
                   <a:blip r:embed="rId1">
                     <a:extLst>
                       <a:ext uri="{28A0092B-C50C-407E-A947-70E740481C1C}">
-                        <a14:useLocalDpi xmlns:a14="http://schemas.microsoft.com/office/drawing/2010/main" val="0"/>
+                        <a14:useLocalDpi xmlns:a14="http://schemas.microsoft.com/office/drawing/2010/main" xmlns:wps="http://schemas.microsoft.com/office/word/2010/wordprocessingShape" xmlns:wpi="http://schemas.microsoft.com/office/word/2010/wordprocessingInk" xmlns:wpg="http://schemas.microsoft.com/office/word/2010/wordprocessingGroup" xmlns:w14="http://schemas.microsoft.com/office/word/2010/wordml" xmlns:w="http://schemas.openxmlformats.org/wordprocessingml/2006/main" xmlns:w10="urn:schemas-microsoft-com:office:word" xmlns:wp14="http://schemas.microsoft.com/office/word/2010/wordprocessingDrawing" xmlns:v="urn:schemas-microsoft-com:vml" xmlns:o="urn:schemas-microsoft-com:office:office" xmlns:mc="http://schemas.openxmlformats.org/markup-compatibility/2006" xmlns:wpc="http://schemas.microsoft.com/office/word/2010/wordprocessingCanvas" xmlns="" val="0"/>
                       </a:ext>
                     </a:extLst>
                   </a:blip>
@@ -4463,8 +4724,8 @@
 </file>
 
 <file path=word/footnotes.xml><?xml version="1.0" encoding="utf-8"?>
-<w:footnotes xmlns:wpc="http://schemas.microsoft.com/office/word/2010/wordprocessingCanvas" xmlns:mc="http://schemas.openxmlformats.org/markup-compatibility/2006" xmlns:o="urn:schemas-microsoft-com:office:office" xmlns:r="http://schemas.openxmlformats.org/officeDocument/2006/relationships" xmlns:m="http://schemas.openxmlformats.org/officeDocument/2006/math" xmlns:v="urn:schemas-microsoft-com:vml" xmlns:wp14="http://schemas.microsoft.com/office/word/2010/wordprocessingDrawing" xmlns:wp="http://schemas.openxmlformats.org/drawingml/2006/wordprocessingDrawing" xmlns:w10="urn:schemas-microsoft-com:office:word" xmlns:w="http://schemas.openxmlformats.org/wordprocessingml/2006/main" xmlns:w14="http://schemas.microsoft.com/office/word/2010/wordml" xmlns:wpg="http://schemas.microsoft.com/office/word/2010/wordprocessingGroup" xmlns:wpi="http://schemas.microsoft.com/office/word/2010/wordprocessingInk" xmlns:wne="http://schemas.microsoft.com/office/word/2006/wordml" xmlns:wps="http://schemas.microsoft.com/office/word/2010/wordprocessingShape" mc:Ignorable="w14 wp14">
-  <w:footnote w:type="separator" w:id="-1">
+<w:footnotes xmlns:ve="http://schemas.openxmlformats.org/markup-compatibility/2006" xmlns:o="urn:schemas-microsoft-com:office:office" xmlns:r="http://schemas.openxmlformats.org/officeDocument/2006/relationships" xmlns:m="http://schemas.openxmlformats.org/officeDocument/2006/math" xmlns:v="urn:schemas-microsoft-com:vml" xmlns:wp="http://schemas.openxmlformats.org/drawingml/2006/wordprocessingDrawing" xmlns:w10="urn:schemas-microsoft-com:office:word" xmlns:w="http://schemas.openxmlformats.org/wordprocessingml/2006/main" xmlns:wne="http://schemas.microsoft.com/office/word/2006/wordml">
+  <w:footnote w:type="separator" w:id="0">
     <w:p>
       <w:pPr>
         <w:spacing w:after="0" w:line="240" w:lineRule="auto"/>
@@ -4474,7 +4735,7 @@
       </w:r>
     </w:p>
   </w:footnote>
-  <w:footnote w:type="continuationSeparator" w:id="0">
+  <w:footnote w:type="continuationSeparator" w:id="1">
     <w:p>
       <w:pPr>
         <w:spacing w:after="0" w:line="240" w:lineRule="auto"/>
@@ -4488,7 +4749,7 @@
 </file>
 
 <file path=word/header1.xml><?xml version="1.0" encoding="utf-8"?>
-<w:hdr xmlns:wpc="http://schemas.microsoft.com/office/word/2010/wordprocessingCanvas" xmlns:mc="http://schemas.openxmlformats.org/markup-compatibility/2006" xmlns:o="urn:schemas-microsoft-com:office:office" xmlns:r="http://schemas.openxmlformats.org/officeDocument/2006/relationships" xmlns:m="http://schemas.openxmlformats.org/officeDocument/2006/math" xmlns:v="urn:schemas-microsoft-com:vml" xmlns:wp14="http://schemas.microsoft.com/office/word/2010/wordprocessingDrawing" xmlns:wp="http://schemas.openxmlformats.org/drawingml/2006/wordprocessingDrawing" xmlns:w10="urn:schemas-microsoft-com:office:word" xmlns:w="http://schemas.openxmlformats.org/wordprocessingml/2006/main" xmlns:w14="http://schemas.microsoft.com/office/word/2010/wordml" xmlns:wpg="http://schemas.microsoft.com/office/word/2010/wordprocessingGroup" xmlns:wpi="http://schemas.microsoft.com/office/word/2010/wordprocessingInk" xmlns:wne="http://schemas.microsoft.com/office/word/2006/wordml" xmlns:wps="http://schemas.microsoft.com/office/word/2010/wordprocessingShape" mc:Ignorable="w14 wp14">
+<w:hdr xmlns:ve="http://schemas.openxmlformats.org/markup-compatibility/2006" xmlns:o="urn:schemas-microsoft-com:office:office" xmlns:r="http://schemas.openxmlformats.org/officeDocument/2006/relationships" xmlns:m="http://schemas.openxmlformats.org/officeDocument/2006/math" xmlns:v="urn:schemas-microsoft-com:vml" xmlns:wp="http://schemas.openxmlformats.org/drawingml/2006/wordprocessingDrawing" xmlns:w10="urn:schemas-microsoft-com:office:word" xmlns:w="http://schemas.openxmlformats.org/wordprocessingml/2006/main" xmlns:wne="http://schemas.microsoft.com/office/word/2006/wordml">
   <w:tbl>
     <w:tblPr>
       <w:tblW w:w="0" w:type="auto"/>
@@ -4501,7 +4762,7 @@
         <w:insideV w:val="single" w:sz="6" w:space="0" w:color="auto"/>
       </w:tblBorders>
       <w:tblLayout w:type="fixed"/>
-      <w:tblLook w:val="0000" w:firstRow="0" w:lastRow="0" w:firstColumn="0" w:lastColumn="0" w:noHBand="0" w:noVBand="0"/>
+      <w:tblLook w:val="0000"/>
     </w:tblPr>
     <w:tblGrid>
       <w:gridCol w:w="5734"/>
@@ -4524,57 +4785,29 @@
               <w:szCs w:val="20"/>
             </w:rPr>
           </w:pPr>
-          <w:r>
-            <w:rPr>
-              <w:sz w:val="20"/>
-              <w:szCs w:val="20"/>
-            </w:rPr>
-            <w:fldChar w:fldCharType="begin"/>
-          </w:r>
-          <w:r>
-            <w:rPr>
-              <w:sz w:val="20"/>
-              <w:szCs w:val="20"/>
-            </w:rPr>
-            <w:instrText xml:space="preserve"> SUBJECT  \* MERGEFORMAT </w:instrText>
-          </w:r>
-          <w:r>
-            <w:rPr>
-              <w:sz w:val="20"/>
-              <w:szCs w:val="20"/>
-            </w:rPr>
-            <w:fldChar w:fldCharType="separate"/>
-          </w:r>
-          <w:r>
-            <w:rPr>
-              <w:sz w:val="20"/>
-              <w:szCs w:val="20"/>
-            </w:rPr>
-            <w:t>&lt;</w:t>
-          </w:r>
-          <w:proofErr w:type="spellStart"/>
-          <w:r>
-            <w:rPr>
-              <w:sz w:val="20"/>
-              <w:szCs w:val="20"/>
-            </w:rPr>
-            <w:t>Numeaplicatie</w:t>
-          </w:r>
-          <w:proofErr w:type="spellEnd"/>
-          <w:r>
-            <w:rPr>
-              <w:sz w:val="20"/>
-              <w:szCs w:val="20"/>
-            </w:rPr>
-            <w:t>&gt;</w:t>
-          </w:r>
-          <w:r>
-            <w:rPr>
-              <w:sz w:val="20"/>
-              <w:szCs w:val="20"/>
-            </w:rPr>
-            <w:fldChar w:fldCharType="end"/>
-          </w:r>
+          <w:fldSimple w:instr=" SUBJECT  \* MERGEFORMAT ">
+            <w:r>
+              <w:rPr>
+                <w:sz w:val="20"/>
+                <w:szCs w:val="20"/>
+              </w:rPr>
+              <w:t>&lt;</w:t>
+            </w:r>
+            <w:r>
+              <w:rPr>
+                <w:sz w:val="20"/>
+                <w:szCs w:val="20"/>
+              </w:rPr>
+              <w:t>Numeaplicatie</w:t>
+            </w:r>
+            <w:r>
+              <w:rPr>
+                <w:sz w:val="20"/>
+                <w:szCs w:val="20"/>
+              </w:rPr>
+              <w:t>&gt;</w:t>
+            </w:r>
+          </w:fldSimple>
         </w:p>
       </w:tc>
       <w:tc>
@@ -4633,51 +4866,7 @@
               <w:sz w:val="32"/>
               <w:szCs w:val="32"/>
             </w:rPr>
-            <w:t xml:space="preserve">Document de </w:t>
-          </w:r>
-          <w:proofErr w:type="spellStart"/>
-          <w:r>
-            <w:rPr>
-              <w:b/>
-              <w:i/>
-              <w:color w:val="BFBFBF" w:themeColor="background1" w:themeShade="BF"/>
-              <w:sz w:val="32"/>
-              <w:szCs w:val="32"/>
-            </w:rPr>
-            <w:t>analiza</w:t>
-          </w:r>
-          <w:proofErr w:type="spellEnd"/>
-          <w:r>
-            <w:rPr>
-              <w:b/>
-              <w:i/>
-              <w:color w:val="BFBFBF" w:themeColor="background1" w:themeShade="BF"/>
-              <w:sz w:val="32"/>
-              <w:szCs w:val="32"/>
-            </w:rPr>
-            <w:t xml:space="preserve"> </w:t>
-          </w:r>
-          <w:proofErr w:type="spellStart"/>
-          <w:r>
-            <w:rPr>
-              <w:b/>
-              <w:i/>
-              <w:color w:val="BFBFBF" w:themeColor="background1" w:themeShade="BF"/>
-              <w:sz w:val="32"/>
-              <w:szCs w:val="32"/>
-            </w:rPr>
-            <w:t>si</w:t>
-          </w:r>
-          <w:proofErr w:type="spellEnd"/>
-          <w:r>
-            <w:rPr>
-              <w:b/>
-              <w:i/>
-              <w:color w:val="BFBFBF" w:themeColor="background1" w:themeShade="BF"/>
-              <w:sz w:val="32"/>
-              <w:szCs w:val="32"/>
-            </w:rPr>
-            <w:t xml:space="preserve"> design</w:t>
+            <w:t>Document de analizasi design</w:t>
           </w:r>
         </w:p>
       </w:tc>
@@ -4701,7 +4890,6 @@
             </w:rPr>
             <w:t>Date:  &lt;</w:t>
           </w:r>
-          <w:proofErr w:type="spellStart"/>
           <w:r>
             <w:rPr>
               <w:sz w:val="20"/>
@@ -4709,7 +4897,6 @@
             </w:rPr>
             <w:t>zz</w:t>
           </w:r>
-          <w:proofErr w:type="spellEnd"/>
           <w:r>
             <w:rPr>
               <w:sz w:val="20"/>
@@ -4717,7 +4904,6 @@
             </w:rPr>
             <w:t>/</w:t>
           </w:r>
-          <w:proofErr w:type="spellStart"/>
           <w:r>
             <w:rPr>
               <w:sz w:val="20"/>
@@ -4725,7 +4911,6 @@
             </w:rPr>
             <w:t>ll</w:t>
           </w:r>
-          <w:proofErr w:type="spellEnd"/>
           <w:r>
             <w:rPr>
               <w:sz w:val="20"/>
@@ -4733,7 +4918,6 @@
             </w:rPr>
             <w:t>/</w:t>
           </w:r>
-          <w:proofErr w:type="spellStart"/>
           <w:r>
             <w:rPr>
               <w:sz w:val="20"/>
@@ -4741,7 +4925,6 @@
             </w:rPr>
             <w:t>aaaa</w:t>
           </w:r>
-          <w:proofErr w:type="spellEnd"/>
           <w:r>
             <w:rPr>
               <w:sz w:val="20"/>
@@ -4762,7 +4945,7 @@
 </file>
 
 <file path=word/numbering.xml><?xml version="1.0" encoding="utf-8"?>
-<w:numbering xmlns:wpc="http://schemas.microsoft.com/office/word/2010/wordprocessingCanvas" xmlns:mc="http://schemas.openxmlformats.org/markup-compatibility/2006" xmlns:o="urn:schemas-microsoft-com:office:office" xmlns:r="http://schemas.openxmlformats.org/officeDocument/2006/relationships" xmlns:m="http://schemas.openxmlformats.org/officeDocument/2006/math" xmlns:v="urn:schemas-microsoft-com:vml" xmlns:wp14="http://schemas.microsoft.com/office/word/2010/wordprocessingDrawing" xmlns:wp="http://schemas.openxmlformats.org/drawingml/2006/wordprocessingDrawing" xmlns:w10="urn:schemas-microsoft-com:office:word" xmlns:w="http://schemas.openxmlformats.org/wordprocessingml/2006/main" xmlns:w14="http://schemas.microsoft.com/office/word/2010/wordml" xmlns:wpg="http://schemas.microsoft.com/office/word/2010/wordprocessingGroup" xmlns:wpi="http://schemas.microsoft.com/office/word/2010/wordprocessingInk" xmlns:wne="http://schemas.microsoft.com/office/word/2006/wordml" xmlns:wps="http://schemas.microsoft.com/office/word/2010/wordprocessingShape" mc:Ignorable="w14 wp14">
+<w:numbering xmlns:ve="http://schemas.openxmlformats.org/markup-compatibility/2006" xmlns:o="urn:schemas-microsoft-com:office:office" xmlns:r="http://schemas.openxmlformats.org/officeDocument/2006/relationships" xmlns:m="http://schemas.openxmlformats.org/officeDocument/2006/math" xmlns:v="urn:schemas-microsoft-com:vml" xmlns:wp="http://schemas.openxmlformats.org/drawingml/2006/wordprocessingDrawing" xmlns:w10="urn:schemas-microsoft-com:office:word" xmlns:w="http://schemas.openxmlformats.org/wordprocessingml/2006/main" xmlns:wne="http://schemas.microsoft.com/office/word/2006/wordml">
   <w:abstractNum w:abstractNumId="0">
     <w:nsid w:val="06632E0A"/>
     <w:multiLevelType w:val="hybridMultilevel"/>
@@ -5873,7 +6056,7 @@
 </file>
 
 <file path=word/styles.xml><?xml version="1.0" encoding="utf-8"?>
-<w:styles xmlns:mc="http://schemas.openxmlformats.org/markup-compatibility/2006" xmlns:r="http://schemas.openxmlformats.org/officeDocument/2006/relationships" xmlns:w="http://schemas.openxmlformats.org/wordprocessingml/2006/main" xmlns:w14="http://schemas.microsoft.com/office/word/2010/wordml" mc:Ignorable="w14">
+<w:styles xmlns:r="http://schemas.openxmlformats.org/officeDocument/2006/relationships" xmlns:w="http://schemas.openxmlformats.org/wordprocessingml/2006/main">
   <w:docDefaults>
     <w:rPrDefault>
       <w:rPr>
@@ -6091,6 +6274,7 @@
     <w:uiPriority w:val="99"/>
     <w:semiHidden/>
     <w:unhideWhenUsed/>
+    <w:qFormat/>
     <w:tblPr>
       <w:tblInd w:w="0" w:type="dxa"/>
       <w:tblCellMar>

</xml_diff>